<commit_message>
Revised Weekly Report 4
</commit_message>
<xml_diff>
--- a/Weekly Reports/2019-09-29 Weekly Report.docx
+++ b/Weekly Reports/2019-09-29 Weekly Report.docx
@@ -324,7 +324,25 @@
                 <w:bCs/>
                 <w:u w:val="single"/>
               </w:rPr>
-              <w:t>Goals From Last Week</w:t>
+              <w:t xml:space="preserve">Goals </w:t>
+            </w:r>
+            <w:proofErr w:type="gramStart"/>
+            <w:r>
+              <w:rPr>
+                <w:b/>
+                <w:bCs/>
+                <w:u w:val="single"/>
+              </w:rPr>
+              <w:t>From</w:t>
+            </w:r>
+            <w:proofErr w:type="gramEnd"/>
+            <w:r>
+              <w:rPr>
+                <w:b/>
+                <w:bCs/>
+                <w:u w:val="single"/>
+              </w:rPr>
+              <w:t xml:space="preserve"> Last Week</w:t>
             </w:r>
             <w:r>
               <w:rPr>
@@ -493,8 +511,13 @@
             <w:tcW w:w="5165" w:type="dxa"/>
           </w:tcPr>
           <w:p>
-            <w:r>
-              <w:t>Make contact with the potential client</w:t>
+            <w:proofErr w:type="gramStart"/>
+            <w:r>
+              <w:t>Make contact with</w:t>
+            </w:r>
+            <w:proofErr w:type="gramEnd"/>
+            <w:r>
+              <w:t xml:space="preserve"> the potential client</w:t>
             </w:r>
           </w:p>
         </w:tc>
@@ -719,10 +742,23 @@
         <w:t>This last week was exciting because the client list was released, but the biomedical project was not what we envisioned. The technology is exciting, but it does not give our group the chance to specialize in the manner we hoped.</w:t>
       </w:r>
       <w:r>
-        <w:t xml:space="preserve"> We have not finalized which project we will pursue, but hope to soon.</w:t>
-      </w:r>
-      <w:bookmarkStart w:id="0" w:name="_GoBack"/>
-      <w:bookmarkEnd w:id="0"/>
+        <w:t xml:space="preserve"> We have not finalized which project we will </w:t>
+      </w:r>
+      <w:r>
+        <w:t>pursue but</w:t>
+      </w:r>
+      <w:r>
+        <w:t xml:space="preserve"> hope to soon</w:t>
+      </w:r>
+      <w:r>
+        <w:t>.</w:t>
+      </w:r>
+    </w:p>
+    <w:p>
+      <w:r>
+        <w:lastRenderedPageBreak/>
+        <w:t xml:space="preserve">Our first meeting with our project manager went well, but we did not discuss details in too much depth as the client list had just been released. </w:t>
+      </w:r>
     </w:p>
     <w:p>
       <w:pPr>
@@ -787,7 +823,6 @@
         </w:rPr>
       </w:pPr>
       <w:r>
-        <w:lastRenderedPageBreak/>
         <w:t>Email the Client behind the “Ion Chamber Calibration Device”</w:t>
       </w:r>
     </w:p>
@@ -804,8 +839,15 @@
         </w:rPr>
       </w:pPr>
       <w:r>
-        <w:t>Create a group github</w:t>
-      </w:r>
+        <w:t xml:space="preserve">Create a group </w:t>
+      </w:r>
+      <w:bookmarkStart w:id="0" w:name="_GoBack"/>
+      <w:bookmarkEnd w:id="0"/>
+      <w:proofErr w:type="spellStart"/>
+      <w:r>
+        <w:t>github</w:t>
+      </w:r>
+      <w:proofErr w:type="spellEnd"/>
     </w:p>
     <w:p>
       <w:pPr>
@@ -816,7 +858,23 @@
         </w:numPr>
       </w:pPr>
       <w:r>
-        <w:t>Decide whether or not to contact Levven Controls about potential projects.</w:t>
+        <w:t xml:space="preserve">Decide </w:t>
+      </w:r>
+      <w:proofErr w:type="gramStart"/>
+      <w:r>
+        <w:t>whether or not</w:t>
+      </w:r>
+      <w:proofErr w:type="gramEnd"/>
+      <w:r>
+        <w:t xml:space="preserve"> to contact </w:t>
+      </w:r>
+      <w:proofErr w:type="spellStart"/>
+      <w:r>
+        <w:t>Levven</w:t>
+      </w:r>
+      <w:proofErr w:type="spellEnd"/>
+      <w:r>
+        <w:t xml:space="preserve"> Controls about potential projects.</w:t>
       </w:r>
     </w:p>
     <w:p>
@@ -1035,7 +1093,25 @@
                 <w:bCs/>
                 <w:u w:val="single"/>
               </w:rPr>
-              <w:t>Goals From Last Week</w:t>
+              <w:t xml:space="preserve">Goals </w:t>
+            </w:r>
+            <w:proofErr w:type="gramStart"/>
+            <w:r>
+              <w:rPr>
+                <w:b/>
+                <w:bCs/>
+                <w:u w:val="single"/>
+              </w:rPr>
+              <w:t>From</w:t>
+            </w:r>
+            <w:proofErr w:type="gramEnd"/>
+            <w:r>
+              <w:rPr>
+                <w:b/>
+                <w:bCs/>
+                <w:u w:val="single"/>
+              </w:rPr>
+              <w:t xml:space="preserve"> Last Week</w:t>
             </w:r>
             <w:r>
               <w:rPr>
@@ -1247,8 +1323,13 @@
             <w:tcW w:w="5165" w:type="dxa"/>
           </w:tcPr>
           <w:p>
-            <w:r>
-              <w:t>Make contact with the potential client</w:t>
+            <w:proofErr w:type="gramStart"/>
+            <w:r>
+              <w:t>Make contact with</w:t>
+            </w:r>
+            <w:proofErr w:type="gramEnd"/>
+            <w:r>
+              <w:t xml:space="preserve"> the potential client</w:t>
             </w:r>
           </w:p>
         </w:tc>
@@ -1408,7 +1489,15 @@
         <w:jc w:val="both"/>
       </w:pPr>
       <w:r>
-        <w:t>As I am writing this, the client list has not yet been released, so we have not contacted them. Adding these goals this early on into the schedule may have been a bit ambitious. We’ve have taken additional steps to learn about the project through Dr. Barlage (described in evaluation).</w:t>
+        <w:t xml:space="preserve">As I am writing this, the client list has not yet been released, so we have not contacted them. Adding these goals this early on into the schedule may have been a bit ambitious. We’ve have taken additional steps to learn about the project through Dr. </w:t>
+      </w:r>
+      <w:proofErr w:type="spellStart"/>
+      <w:r>
+        <w:t>Barlage</w:t>
+      </w:r>
+      <w:proofErr w:type="spellEnd"/>
+      <w:r>
+        <w:t xml:space="preserve"> (described in evaluation).</w:t>
       </w:r>
     </w:p>
     <w:p>
@@ -1421,6 +1510,7 @@
         <w:rPr>
           <w:u w:val="single"/>
         </w:rPr>
+        <w:lastRenderedPageBreak/>
         <w:t xml:space="preserve">Goal </w:t>
       </w:r>
       <w:r>
@@ -1435,11 +1525,15 @@
         <w:jc w:val="both"/>
       </w:pPr>
       <w:r>
-        <w:t xml:space="preserve">We have not finalized group member specialties yet, but we have an approximate understanding of what each member’s role will be. Leo will handle complex hardware, Tony will be in charge of the </w:t>
-      </w:r>
-      <w:r>
-        <w:lastRenderedPageBreak/>
-        <w:t xml:space="preserve">communications aspect of the project, Ian will be largely responsible for developing methodologies and researching accurate techniques for radioisotope measurement, and I will be responsible for most of the codebase.  </w:t>
+        <w:t xml:space="preserve">We have not finalized group member specialties yet, but we have an approximate understanding of what each member’s role will be. Leo will handle complex hardware, Tony will </w:t>
+      </w:r>
+      <w:proofErr w:type="gramStart"/>
+      <w:r>
+        <w:t>be in charge of</w:t>
+      </w:r>
+      <w:proofErr w:type="gramEnd"/>
+      <w:r>
+        <w:t xml:space="preserve"> the communications aspect of the project, Ian will be largely responsible for developing methodologies and researching accurate techniques for radioisotope measurement, and I will be responsible for most of the codebase.  </w:t>
       </w:r>
     </w:p>
     <w:p>
@@ -1459,10 +1553,26 @@
     </w:p>
     <w:p>
       <w:r>
-        <w:t>We did not hit all of our milestones</w:t>
-      </w:r>
-      <w:r>
-        <w:t>, but we still found some success. The trello account was created, we developed a better understanding of our roles within the group and settled on Tuesdays as our dedicated day to meet with our manager. Leo</w:t>
+        <w:t xml:space="preserve">We did not hit </w:t>
+      </w:r>
+      <w:proofErr w:type="gramStart"/>
+      <w:r>
+        <w:t>all of</w:t>
+      </w:r>
+      <w:proofErr w:type="gramEnd"/>
+      <w:r>
+        <w:t xml:space="preserve"> our milestones</w:t>
+      </w:r>
+      <w:r>
+        <w:t xml:space="preserve">, but we still found some success. The </w:t>
+      </w:r>
+      <w:proofErr w:type="spellStart"/>
+      <w:r>
+        <w:t>trello</w:t>
+      </w:r>
+      <w:proofErr w:type="spellEnd"/>
+      <w:r>
+        <w:t xml:space="preserve"> account was created, we developed a better understanding of our roles within the group and settled on Tuesdays as our dedicated day to meet with our manager. Leo</w:t>
       </w:r>
       <w:r>
         <w:t xml:space="preserve"> </w:t>
@@ -1775,7 +1885,25 @@
                 <w:bCs/>
                 <w:u w:val="single"/>
               </w:rPr>
-              <w:t>Goals From Last Week</w:t>
+              <w:t xml:space="preserve">Goals </w:t>
+            </w:r>
+            <w:proofErr w:type="gramStart"/>
+            <w:r>
+              <w:rPr>
+                <w:b/>
+                <w:bCs/>
+                <w:u w:val="single"/>
+              </w:rPr>
+              <w:t>From</w:t>
+            </w:r>
+            <w:proofErr w:type="gramEnd"/>
+            <w:r>
+              <w:rPr>
+                <w:b/>
+                <w:bCs/>
+                <w:u w:val="single"/>
+              </w:rPr>
+              <w:t xml:space="preserve"> Last Week</w:t>
             </w:r>
           </w:p>
         </w:tc>
@@ -2066,6 +2194,7 @@
         <w:rPr>
           <w:u w:val="single"/>
         </w:rPr>
+        <w:lastRenderedPageBreak/>
         <w:t>Goal 1 &amp; 2</w:t>
       </w:r>
     </w:p>
@@ -2098,7 +2227,6 @@
         <w:jc w:val="both"/>
       </w:pPr>
       <w:r>
-        <w:lastRenderedPageBreak/>
         <w:t xml:space="preserve">We have not created a </w:t>
       </w:r>
       <w:r>
@@ -2200,7 +2328,15 @@
     </w:p>
     <w:p>
       <w:r>
-        <w:t xml:space="preserve">We did not hit all of our milestones, but I am not concerned. When we learned about the opportunity to aid an external client with a biomedical project, the group shifted their focus towards that goal. We met as a group to </w:t>
+        <w:t xml:space="preserve">We did not hit </w:t>
+      </w:r>
+      <w:proofErr w:type="gramStart"/>
+      <w:r>
+        <w:t>all of</w:t>
+      </w:r>
+      <w:proofErr w:type="gramEnd"/>
+      <w:r>
+        <w:t xml:space="preserve"> our milestones, but I am not concerned. When we learned about the opportunity to aid an external client with a biomedical project, the group shifted their focus towards that goal. We met as a group to </w:t>
       </w:r>
       <w:r>
         <w:t>make sure</w:t>
@@ -2209,7 +2345,15 @@
         <w:t xml:space="preserve"> each member would be happy pursuing this, then </w:t>
       </w:r>
       <w:r>
-        <w:t>contacted Dr. Barlage to ensure he was also aware of our excitement, and motivation. I see this as a great first step for the team.</w:t>
+        <w:t xml:space="preserve">contacted Dr. </w:t>
+      </w:r>
+      <w:proofErr w:type="spellStart"/>
+      <w:r>
+        <w:t>Barlage</w:t>
+      </w:r>
+      <w:proofErr w:type="spellEnd"/>
+      <w:r>
+        <w:t xml:space="preserve"> to ensure he was also aware of our excitement, and motivation. I see this as a great first step for the team.</w:t>
       </w:r>
     </w:p>
     <w:p>
@@ -2274,8 +2418,13 @@
           <w:bCs/>
         </w:rPr>
       </w:pPr>
-      <w:r>
-        <w:t>Make contact with the potential client (may not be possible)</w:t>
+      <w:proofErr w:type="gramStart"/>
+      <w:r>
+        <w:t>Make contact with</w:t>
+      </w:r>
+      <w:proofErr w:type="gramEnd"/>
+      <w:r>
+        <w:t xml:space="preserve"> the potential client (may not be possible)</w:t>
       </w:r>
     </w:p>
     <w:p>
@@ -2588,6 +2737,7 @@
         </w:rPr>
       </w:pPr>
       <w:r>
+        <w:lastRenderedPageBreak/>
         <w:t>Discussed project ideas</w:t>
       </w:r>
     </w:p>
@@ -2643,7 +2793,6 @@
     </w:p>
     <w:p>
       <w:r>
-        <w:lastRenderedPageBreak/>
         <w:t xml:space="preserve">As this was the first week, we didn’t come in with any concrete goals. We are making good progress, </w:t>
       </w:r>
       <w:r>
@@ -2856,7 +3005,15 @@
         </w:rPr>
       </w:pPr>
       <w:r>
-        <w:t>There are no concerns at this time, only eagerness to begin.</w:t>
+        <w:t xml:space="preserve">There are no concerns </w:t>
+      </w:r>
+      <w:proofErr w:type="gramStart"/>
+      <w:r>
+        <w:t>at this time</w:t>
+      </w:r>
+      <w:proofErr w:type="gramEnd"/>
+      <w:r>
+        <w:t>, only eagerness to begin.</w:t>
       </w:r>
     </w:p>
     <w:sectPr>
@@ -4857,7 +5014,7 @@
 </file>
 
 <file path=customXml/itemProps1.xml><?xml version="1.0" encoding="utf-8"?>
-<ds:datastoreItem xmlns:ds="http://schemas.openxmlformats.org/officeDocument/2006/customXml" ds:itemID="{EE52413D-7699-4DE3-B92D-B763DDCD3B99}">
+<ds:datastoreItem xmlns:ds="http://schemas.openxmlformats.org/officeDocument/2006/customXml" ds:itemID="{1924CF7D-0D70-4178-932F-F96F279527F1}">
   <ds:schemaRefs>
     <ds:schemaRef ds:uri="http://schemas.openxmlformats.org/officeDocument/2006/bibliography"/>
   </ds:schemaRefs>

</xml_diff>